<commit_message>
Done with all the parts (buttons) except RFM info button and formatting is remaining
</commit_message>
<xml_diff>
--- a/RFM_Client_Software Architecture.docx
+++ b/RFM_Client_Software Architecture.docx
@@ -49,7 +49,7 @@
         <w:rPr>
           <w:rFonts w:asciiTheme="majorHAnsi" w:hAnsiTheme="majorHAnsi" w:cstheme="majorHAnsi"/>
         </w:rPr>
-        <w:t xml:space="preserve">. </w:t>
+        <w:t xml:space="preserve"> for various services like transferring the permission artefact, verify PA, download logs from server and many more</w:t>
       </w:r>
     </w:p>
     <w:p>
@@ -172,52 +172,6 @@
           <w:rFonts w:asciiTheme="majorHAnsi" w:hAnsiTheme="majorHAnsi" w:cstheme="majorHAnsi"/>
         </w:rPr>
         <w:t xml:space="preserve"> </w:t>
-      </w:r>
-      <w:r>
-        <w:rPr>
-          <w:rFonts w:asciiTheme="majorHAnsi" w:hAnsiTheme="majorHAnsi" w:cstheme="majorHAnsi"/>
-        </w:rPr>
-        <w:t xml:space="preserve">These are views on an underlying Unified </w:t>
-      </w:r>
-      <w:proofErr w:type="spellStart"/>
-      <w:r>
-        <w:rPr>
-          <w:rFonts w:asciiTheme="majorHAnsi" w:hAnsiTheme="majorHAnsi" w:cstheme="majorHAnsi"/>
-        </w:rPr>
-        <w:t>Modeling</w:t>
-      </w:r>
-      <w:proofErr w:type="spellEnd"/>
-      <w:r>
-        <w:rPr>
-          <w:rFonts w:asciiTheme="majorHAnsi" w:hAnsiTheme="majorHAnsi" w:cstheme="majorHAnsi"/>
-        </w:rPr>
-        <w:t xml:space="preserve"> Language (UML) model developed using </w:t>
-      </w:r>
-      <w:proofErr w:type="spellStart"/>
-      <w:r>
-        <w:rPr>
-          <w:rFonts w:asciiTheme="majorHAnsi" w:hAnsiTheme="majorHAnsi" w:cstheme="majorHAnsi"/>
-        </w:rPr>
-        <w:t>Smart</w:t>
-      </w:r>
-      <w:r>
-        <w:rPr>
-          <w:rFonts w:asciiTheme="majorHAnsi" w:hAnsiTheme="majorHAnsi" w:cstheme="majorHAnsi"/>
-        </w:rPr>
-        <w:t>d</w:t>
-      </w:r>
-      <w:r>
-        <w:rPr>
-          <w:rFonts w:asciiTheme="majorHAnsi" w:hAnsiTheme="majorHAnsi" w:cstheme="majorHAnsi"/>
-        </w:rPr>
-        <w:t>raw</w:t>
-      </w:r>
-      <w:proofErr w:type="spellEnd"/>
-      <w:r>
-        <w:rPr>
-          <w:rFonts w:asciiTheme="majorHAnsi" w:hAnsiTheme="majorHAnsi" w:cstheme="majorHAnsi"/>
-        </w:rPr>
-        <w:t>.</w:t>
       </w:r>
     </w:p>
     <w:p>
@@ -583,8 +537,6 @@
         </w:rPr>
         <w:t xml:space="preserve"> </w:t>
       </w:r>
-      <w:bookmarkStart w:id="0" w:name="_GoBack"/>
-      <w:bookmarkEnd w:id="0"/>
     </w:p>
     <w:p>
       <w:pPr>
@@ -1593,8 +1545,849 @@
         </w:drawing>
       </w:r>
     </w:p>
+    <w:p>
+      <w:pPr>
+        <w:pStyle w:val="NormalWeb"/>
+        <w:numPr>
+          <w:ilvl w:val="0"/>
+          <w:numId w:val="9"/>
+        </w:numPr>
+        <w:rPr>
+          <w:rFonts w:asciiTheme="majorHAnsi" w:hAnsiTheme="majorHAnsi" w:cstheme="majorHAnsi"/>
+        </w:rPr>
+      </w:pPr>
+      <w:r>
+        <w:rPr>
+          <w:rFonts w:asciiTheme="majorHAnsi" w:hAnsiTheme="majorHAnsi" w:cstheme="majorHAnsi"/>
+        </w:rPr>
+        <w:t>Verify PA:</w:t>
+      </w:r>
+    </w:p>
+    <w:p>
+      <w:pPr>
+        <w:pStyle w:val="NormalWeb"/>
+        <w:ind w:left="720"/>
+        <w:rPr>
+          <w:rFonts w:asciiTheme="majorHAnsi" w:hAnsiTheme="majorHAnsi" w:cstheme="majorHAnsi"/>
+        </w:rPr>
+      </w:pPr>
+      <w:r>
+        <w:rPr>
+          <w:rFonts w:asciiTheme="majorHAnsi" w:hAnsiTheme="majorHAnsi" w:cstheme="majorHAnsi"/>
+        </w:rPr>
+        <w:t xml:space="preserve">Assuming RFM client is connected to the RFM server with valid credentials. </w:t>
+      </w:r>
+      <w:r>
+        <w:rPr>
+          <w:rFonts w:asciiTheme="majorHAnsi" w:hAnsiTheme="majorHAnsi" w:cstheme="majorHAnsi"/>
+        </w:rPr>
+        <w:t>Verify</w:t>
+      </w:r>
+      <w:r>
+        <w:rPr>
+          <w:rFonts w:asciiTheme="majorHAnsi" w:hAnsiTheme="majorHAnsi" w:cstheme="majorHAnsi"/>
+        </w:rPr>
+        <w:t xml:space="preserve"> PA button click</w:t>
+      </w:r>
+      <w:r>
+        <w:rPr>
+          <w:rFonts w:asciiTheme="majorHAnsi" w:hAnsiTheme="majorHAnsi" w:cstheme="majorHAnsi"/>
+        </w:rPr>
+        <w:t xml:space="preserve"> sends request packet to RFM server to check the PA for its intactness and authentication</w:t>
+      </w:r>
+      <w:r>
+        <w:rPr>
+          <w:rFonts w:asciiTheme="majorHAnsi" w:hAnsiTheme="majorHAnsi" w:cstheme="majorHAnsi"/>
+        </w:rPr>
+        <w:t>.</w:t>
+      </w:r>
+      <w:r>
+        <w:rPr>
+          <w:rFonts w:asciiTheme="majorHAnsi" w:hAnsiTheme="majorHAnsi" w:cstheme="majorHAnsi"/>
+        </w:rPr>
+        <w:t xml:space="preserve"> In turn if PA is verified and authentic then this request sends the </w:t>
+      </w:r>
+      <w:r>
+        <w:rPr>
+          <w:rFonts w:asciiTheme="majorHAnsi" w:hAnsiTheme="majorHAnsi" w:cstheme="majorHAnsi"/>
+        </w:rPr>
+        <w:lastRenderedPageBreak/>
+        <w:t xml:space="preserve">required PA data to FC. Following figure shows the functionality </w:t>
+      </w:r>
+      <w:r>
+        <w:rPr>
+          <w:rFonts w:asciiTheme="majorHAnsi" w:hAnsiTheme="majorHAnsi" w:cstheme="majorHAnsi"/>
+        </w:rPr>
+        <w:t>for</w:t>
+      </w:r>
+      <w:r>
+        <w:rPr>
+          <w:rFonts w:asciiTheme="majorHAnsi" w:hAnsiTheme="majorHAnsi" w:cstheme="majorHAnsi"/>
+        </w:rPr>
+        <w:t xml:space="preserve"> the verify PA button</w:t>
+      </w:r>
+      <w:r>
+        <w:rPr>
+          <w:rFonts w:asciiTheme="majorHAnsi" w:hAnsiTheme="majorHAnsi" w:cstheme="majorHAnsi"/>
+        </w:rPr>
+        <w:t xml:space="preserve"> click</w:t>
+      </w:r>
+      <w:r>
+        <w:rPr>
+          <w:rFonts w:asciiTheme="majorHAnsi" w:hAnsiTheme="majorHAnsi" w:cstheme="majorHAnsi"/>
+        </w:rPr>
+        <w:t>.</w:t>
+      </w:r>
+    </w:p>
+    <w:p>
+      <w:pPr>
+        <w:pStyle w:val="NormalWeb"/>
+        <w:ind w:left="720"/>
+        <w:jc w:val="center"/>
+        <w:rPr>
+          <w:rFonts w:asciiTheme="majorHAnsi" w:hAnsiTheme="majorHAnsi" w:cstheme="majorHAnsi"/>
+        </w:rPr>
+      </w:pPr>
+      <w:r>
+        <w:rPr>
+          <w:noProof/>
+        </w:rPr>
+        <w:drawing>
+          <wp:inline distT="0" distB="0" distL="0" distR="0" wp14:anchorId="61556EB6" wp14:editId="25851549">
+            <wp:extent cx="2495550" cy="1819275"/>
+            <wp:effectExtent l="0" t="0" r="0" b="9525"/>
+            <wp:docPr id="2" name="Picture 2"/>
+            <wp:cNvGraphicFramePr>
+              <a:graphicFrameLocks xmlns:a="http://schemas.openxmlformats.org/drawingml/2006/main" noChangeAspect="1"/>
+            </wp:cNvGraphicFramePr>
+            <a:graphic xmlns:a="http://schemas.openxmlformats.org/drawingml/2006/main">
+              <a:graphicData uri="http://schemas.openxmlformats.org/drawingml/2006/picture">
+                <pic:pic xmlns:pic="http://schemas.openxmlformats.org/drawingml/2006/picture">
+                  <pic:nvPicPr>
+                    <pic:cNvPr id="1" name=""/>
+                    <pic:cNvPicPr/>
+                  </pic:nvPicPr>
+                  <pic:blipFill>
+                    <a:blip r:embed="rId15"/>
+                    <a:stretch>
+                      <a:fillRect/>
+                    </a:stretch>
+                  </pic:blipFill>
+                  <pic:spPr>
+                    <a:xfrm>
+                      <a:off x="0" y="0"/>
+                      <a:ext cx="2495550" cy="1819275"/>
+                    </a:xfrm>
+                    <a:prstGeom prst="rect">
+                      <a:avLst/>
+                    </a:prstGeom>
+                  </pic:spPr>
+                </pic:pic>
+              </a:graphicData>
+            </a:graphic>
+          </wp:inline>
+        </w:drawing>
+      </w:r>
+    </w:p>
+    <w:p>
+      <w:pPr>
+        <w:pStyle w:val="NormalWeb"/>
+        <w:rPr>
+          <w:rFonts w:asciiTheme="majorHAnsi" w:hAnsiTheme="majorHAnsi" w:cstheme="majorHAnsi"/>
+        </w:rPr>
+      </w:pPr>
+      <w:r>
+        <w:rPr>
+          <w:rFonts w:asciiTheme="majorHAnsi" w:hAnsiTheme="majorHAnsi" w:cstheme="majorHAnsi"/>
+        </w:rPr>
+        <w:t>Workflow: When pilot clicks on verify PA button,</w:t>
+      </w:r>
+      <w:r>
+        <w:rPr>
+          <w:rFonts w:asciiTheme="majorHAnsi" w:hAnsiTheme="majorHAnsi" w:cstheme="majorHAnsi"/>
+        </w:rPr>
+        <w:t xml:space="preserve"> it sends the request packet to RFM server to verify and authenticate the PA and if is intact and authentic then send the PA data such as coordinates, flight start and end time, maximum altitude etc. If RFM server fails for any such operation then, server sends the error code responses to RFM client. RFM client shows the error on the GUI accordingly.</w:t>
+      </w:r>
+      <w:r>
+        <w:rPr>
+          <w:rFonts w:asciiTheme="majorHAnsi" w:hAnsiTheme="majorHAnsi" w:cstheme="majorHAnsi"/>
+        </w:rPr>
+        <w:t xml:space="preserve"> Following figure shows the workflow and the various messages for the corresponding operation. </w:t>
+      </w:r>
+    </w:p>
+    <w:p>
+      <w:pPr>
+        <w:pStyle w:val="NormalWeb"/>
+        <w:rPr>
+          <w:rFonts w:asciiTheme="majorHAnsi" w:hAnsiTheme="majorHAnsi" w:cstheme="majorHAnsi"/>
+        </w:rPr>
+      </w:pPr>
+      <w:r>
+        <w:rPr>
+          <w:noProof/>
+        </w:rPr>
+        <w:drawing>
+          <wp:inline distT="0" distB="0" distL="0" distR="0" wp14:anchorId="78FFA720" wp14:editId="0BC7A9E0">
+            <wp:extent cx="5994400" cy="2870421"/>
+            <wp:effectExtent l="0" t="0" r="6350" b="6350"/>
+            <wp:docPr id="4" name="Picture 4"/>
+            <wp:cNvGraphicFramePr>
+              <a:graphicFrameLocks xmlns:a="http://schemas.openxmlformats.org/drawingml/2006/main" noChangeAspect="1"/>
+            </wp:cNvGraphicFramePr>
+            <a:graphic xmlns:a="http://schemas.openxmlformats.org/drawingml/2006/main">
+              <a:graphicData uri="http://schemas.openxmlformats.org/drawingml/2006/picture">
+                <pic:pic xmlns:pic="http://schemas.openxmlformats.org/drawingml/2006/picture">
+                  <pic:nvPicPr>
+                    <pic:cNvPr id="1" name=""/>
+                    <pic:cNvPicPr/>
+                  </pic:nvPicPr>
+                  <pic:blipFill>
+                    <a:blip r:embed="rId16"/>
+                    <a:stretch>
+                      <a:fillRect/>
+                    </a:stretch>
+                  </pic:blipFill>
+                  <pic:spPr>
+                    <a:xfrm>
+                      <a:off x="0" y="0"/>
+                      <a:ext cx="6033185" cy="2888993"/>
+                    </a:xfrm>
+                    <a:prstGeom prst="rect">
+                      <a:avLst/>
+                    </a:prstGeom>
+                  </pic:spPr>
+                </pic:pic>
+              </a:graphicData>
+            </a:graphic>
+          </wp:inline>
+        </w:drawing>
+      </w:r>
+      <w:r>
+        <w:rPr>
+          <w:rFonts w:asciiTheme="majorHAnsi" w:hAnsiTheme="majorHAnsi" w:cstheme="majorHAnsi"/>
+        </w:rPr>
+        <w:t xml:space="preserve">  </w:t>
+      </w:r>
+      <w:r>
+        <w:rPr>
+          <w:rFonts w:asciiTheme="majorHAnsi" w:hAnsiTheme="majorHAnsi" w:cstheme="majorHAnsi"/>
+        </w:rPr>
+        <w:t xml:space="preserve"> </w:t>
+      </w:r>
+    </w:p>
+    <w:p>
+      <w:pPr>
+        <w:pStyle w:val="NormalWeb"/>
+        <w:ind w:left="720"/>
+        <w:rPr>
+          <w:rFonts w:asciiTheme="majorHAnsi" w:hAnsiTheme="majorHAnsi" w:cstheme="majorHAnsi"/>
+        </w:rPr>
+      </w:pPr>
+    </w:p>
+    <w:p>
+      <w:pPr>
+        <w:pStyle w:val="NormalWeb"/>
+        <w:numPr>
+          <w:ilvl w:val="0"/>
+          <w:numId w:val="9"/>
+        </w:numPr>
+        <w:rPr>
+          <w:rFonts w:asciiTheme="majorHAnsi" w:hAnsiTheme="majorHAnsi" w:cstheme="majorHAnsi"/>
+        </w:rPr>
+      </w:pPr>
+      <w:r>
+        <w:rPr>
+          <w:rFonts w:asciiTheme="majorHAnsi" w:hAnsiTheme="majorHAnsi" w:cstheme="majorHAnsi"/>
+        </w:rPr>
+        <w:t>Download</w:t>
+      </w:r>
+      <w:r>
+        <w:rPr>
+          <w:rFonts w:asciiTheme="majorHAnsi" w:hAnsiTheme="majorHAnsi" w:cstheme="majorHAnsi"/>
+        </w:rPr>
+        <w:t xml:space="preserve"> PA:</w:t>
+      </w:r>
+    </w:p>
+    <w:p>
+      <w:pPr>
+        <w:pStyle w:val="NormalWeb"/>
+        <w:ind w:left="720"/>
+        <w:rPr>
+          <w:rFonts w:asciiTheme="majorHAnsi" w:hAnsiTheme="majorHAnsi" w:cstheme="majorHAnsi"/>
+        </w:rPr>
+      </w:pPr>
+      <w:r>
+        <w:rPr>
+          <w:rFonts w:asciiTheme="majorHAnsi" w:hAnsiTheme="majorHAnsi" w:cstheme="majorHAnsi"/>
+        </w:rPr>
+        <w:t xml:space="preserve">Assuming RFM client is connected to the RFM server with valid credentials. </w:t>
+      </w:r>
+      <w:r>
+        <w:rPr>
+          <w:rFonts w:asciiTheme="majorHAnsi" w:hAnsiTheme="majorHAnsi" w:cstheme="majorHAnsi"/>
+        </w:rPr>
+        <w:t>Download PA will send the request to RFM server for sending the existing PA stored in it.</w:t>
+      </w:r>
+      <w:r>
+        <w:rPr>
+          <w:rFonts w:asciiTheme="majorHAnsi" w:hAnsiTheme="majorHAnsi" w:cstheme="majorHAnsi"/>
+        </w:rPr>
+        <w:t xml:space="preserve"> Following figure shows the functionality for the download PA button click.</w:t>
+      </w:r>
+    </w:p>
+    <w:p>
+      <w:pPr>
+        <w:pStyle w:val="NormalWeb"/>
+        <w:ind w:left="720"/>
+        <w:jc w:val="center"/>
+        <w:rPr>
+          <w:rFonts w:asciiTheme="majorHAnsi" w:hAnsiTheme="majorHAnsi" w:cstheme="majorHAnsi"/>
+        </w:rPr>
+      </w:pPr>
+      <w:r>
+        <w:rPr>
+          <w:noProof/>
+        </w:rPr>
+        <w:lastRenderedPageBreak/>
+        <w:drawing>
+          <wp:inline distT="0" distB="0" distL="0" distR="0" wp14:anchorId="149452A3" wp14:editId="193300F3">
+            <wp:extent cx="2486025" cy="1828800"/>
+            <wp:effectExtent l="0" t="0" r="9525" b="0"/>
+            <wp:docPr id="6" name="Picture 6"/>
+            <wp:cNvGraphicFramePr>
+              <a:graphicFrameLocks xmlns:a="http://schemas.openxmlformats.org/drawingml/2006/main" noChangeAspect="1"/>
+            </wp:cNvGraphicFramePr>
+            <a:graphic xmlns:a="http://schemas.openxmlformats.org/drawingml/2006/main">
+              <a:graphicData uri="http://schemas.openxmlformats.org/drawingml/2006/picture">
+                <pic:pic xmlns:pic="http://schemas.openxmlformats.org/drawingml/2006/picture">
+                  <pic:nvPicPr>
+                    <pic:cNvPr id="1" name=""/>
+                    <pic:cNvPicPr/>
+                  </pic:nvPicPr>
+                  <pic:blipFill>
+                    <a:blip r:embed="rId17"/>
+                    <a:stretch>
+                      <a:fillRect/>
+                    </a:stretch>
+                  </pic:blipFill>
+                  <pic:spPr>
+                    <a:xfrm>
+                      <a:off x="0" y="0"/>
+                      <a:ext cx="2486025" cy="1828800"/>
+                    </a:xfrm>
+                    <a:prstGeom prst="rect">
+                      <a:avLst/>
+                    </a:prstGeom>
+                  </pic:spPr>
+                </pic:pic>
+              </a:graphicData>
+            </a:graphic>
+          </wp:inline>
+        </w:drawing>
+      </w:r>
+    </w:p>
+    <w:p>
+      <w:pPr>
+        <w:pStyle w:val="NormalWeb"/>
+        <w:rPr>
+          <w:rFonts w:asciiTheme="majorHAnsi" w:hAnsiTheme="majorHAnsi" w:cstheme="majorHAnsi"/>
+        </w:rPr>
+      </w:pPr>
+      <w:r>
+        <w:rPr>
+          <w:rFonts w:asciiTheme="majorHAnsi" w:hAnsiTheme="majorHAnsi" w:cstheme="majorHAnsi"/>
+        </w:rPr>
+        <w:t xml:space="preserve">Workflow: When pilot clicks on </w:t>
+      </w:r>
+      <w:r>
+        <w:rPr>
+          <w:rFonts w:asciiTheme="majorHAnsi" w:hAnsiTheme="majorHAnsi" w:cstheme="majorHAnsi"/>
+        </w:rPr>
+        <w:t>download</w:t>
+      </w:r>
+      <w:r>
+        <w:rPr>
+          <w:rFonts w:asciiTheme="majorHAnsi" w:hAnsiTheme="majorHAnsi" w:cstheme="majorHAnsi"/>
+        </w:rPr>
+        <w:t xml:space="preserve"> PA button, it sends the request packet to RFM server</w:t>
+      </w:r>
+      <w:r>
+        <w:rPr>
+          <w:rFonts w:asciiTheme="majorHAnsi" w:hAnsiTheme="majorHAnsi" w:cstheme="majorHAnsi"/>
+        </w:rPr>
+        <w:t>. RFM server in response sends the number of bytes present in the PA and immediately it starts sending the actual data. Once all data is received RFM client GUI open the windows explorer and ask for the location to store the file.</w:t>
+      </w:r>
+      <w:r>
+        <w:rPr>
+          <w:rFonts w:asciiTheme="majorHAnsi" w:hAnsiTheme="majorHAnsi" w:cstheme="majorHAnsi"/>
+        </w:rPr>
+        <w:t xml:space="preserve"> Pilot </w:t>
+      </w:r>
+      <w:r>
+        <w:rPr>
+          <w:rFonts w:asciiTheme="majorHAnsi" w:hAnsiTheme="majorHAnsi" w:cstheme="majorHAnsi"/>
+        </w:rPr>
+        <w:t>must</w:t>
+      </w:r>
+      <w:r>
+        <w:rPr>
+          <w:rFonts w:asciiTheme="majorHAnsi" w:hAnsiTheme="majorHAnsi" w:cstheme="majorHAnsi"/>
+        </w:rPr>
+        <w:t xml:space="preserve"> make sure that the name of the file should be with the </w:t>
+      </w:r>
+      <w:r>
+        <w:rPr>
+          <w:rFonts w:asciiTheme="majorHAnsi" w:hAnsiTheme="majorHAnsi" w:cstheme="majorHAnsi"/>
+          <w:b/>
+          <w:bCs/>
+        </w:rPr>
+        <w:t>.xml extension</w:t>
+      </w:r>
+      <w:r>
+        <w:rPr>
+          <w:rFonts w:asciiTheme="majorHAnsi" w:hAnsiTheme="majorHAnsi" w:cstheme="majorHAnsi"/>
+        </w:rPr>
+        <w:t>.</w:t>
+      </w:r>
+      <w:r>
+        <w:rPr>
+          <w:rFonts w:asciiTheme="majorHAnsi" w:hAnsiTheme="majorHAnsi" w:cstheme="majorHAnsi"/>
+        </w:rPr>
+        <w:t xml:space="preserve"> Once file is stored it shows the location on GUI window.</w:t>
+      </w:r>
+    </w:p>
+    <w:p>
+      <w:pPr>
+        <w:pStyle w:val="NormalWeb"/>
+        <w:jc w:val="center"/>
+        <w:rPr>
+          <w:rFonts w:asciiTheme="majorHAnsi" w:hAnsiTheme="majorHAnsi" w:cstheme="majorHAnsi"/>
+        </w:rPr>
+      </w:pPr>
+      <w:r>
+        <w:rPr>
+          <w:noProof/>
+        </w:rPr>
+        <w:drawing>
+          <wp:inline distT="0" distB="0" distL="0" distR="0" wp14:anchorId="3212C0BE" wp14:editId="1479127E">
+            <wp:extent cx="2943225" cy="3867150"/>
+            <wp:effectExtent l="0" t="0" r="9525" b="0"/>
+            <wp:docPr id="3" name="Picture 3"/>
+            <wp:cNvGraphicFramePr>
+              <a:graphicFrameLocks xmlns:a="http://schemas.openxmlformats.org/drawingml/2006/main" noChangeAspect="1"/>
+            </wp:cNvGraphicFramePr>
+            <a:graphic xmlns:a="http://schemas.openxmlformats.org/drawingml/2006/main">
+              <a:graphicData uri="http://schemas.openxmlformats.org/drawingml/2006/picture">
+                <pic:pic xmlns:pic="http://schemas.openxmlformats.org/drawingml/2006/picture">
+                  <pic:nvPicPr>
+                    <pic:cNvPr id="1" name=""/>
+                    <pic:cNvPicPr/>
+                  </pic:nvPicPr>
+                  <pic:blipFill>
+                    <a:blip r:embed="rId18"/>
+                    <a:stretch>
+                      <a:fillRect/>
+                    </a:stretch>
+                  </pic:blipFill>
+                  <pic:spPr>
+                    <a:xfrm>
+                      <a:off x="0" y="0"/>
+                      <a:ext cx="2943225" cy="3867150"/>
+                    </a:xfrm>
+                    <a:prstGeom prst="rect">
+                      <a:avLst/>
+                    </a:prstGeom>
+                  </pic:spPr>
+                </pic:pic>
+              </a:graphicData>
+            </a:graphic>
+          </wp:inline>
+        </w:drawing>
+      </w:r>
+    </w:p>
+    <w:p>
+      <w:pPr>
+        <w:pStyle w:val="NormalWeb"/>
+        <w:numPr>
+          <w:ilvl w:val="0"/>
+          <w:numId w:val="9"/>
+        </w:numPr>
+        <w:rPr>
+          <w:rFonts w:asciiTheme="majorHAnsi" w:hAnsiTheme="majorHAnsi" w:cstheme="majorHAnsi"/>
+        </w:rPr>
+      </w:pPr>
+      <w:r>
+        <w:rPr>
+          <w:rFonts w:asciiTheme="majorHAnsi" w:hAnsiTheme="majorHAnsi" w:cstheme="majorHAnsi"/>
+        </w:rPr>
+        <w:t xml:space="preserve">Request </w:t>
+      </w:r>
+      <w:r>
+        <w:rPr>
+          <w:rFonts w:asciiTheme="majorHAnsi" w:hAnsiTheme="majorHAnsi" w:cstheme="majorHAnsi"/>
+        </w:rPr>
+        <w:t>P</w:t>
+      </w:r>
+      <w:r>
+        <w:rPr>
+          <w:rFonts w:asciiTheme="majorHAnsi" w:hAnsiTheme="majorHAnsi" w:cstheme="majorHAnsi"/>
+        </w:rPr>
+        <w:t>ublic Key:</w:t>
+      </w:r>
+    </w:p>
+    <w:p>
+      <w:pPr>
+        <w:pStyle w:val="NormalWeb"/>
+        <w:ind w:left="720"/>
+        <w:rPr>
+          <w:rFonts w:asciiTheme="majorHAnsi" w:hAnsiTheme="majorHAnsi" w:cstheme="majorHAnsi"/>
+        </w:rPr>
+      </w:pPr>
+      <w:r>
+        <w:rPr>
+          <w:rFonts w:asciiTheme="majorHAnsi" w:hAnsiTheme="majorHAnsi" w:cstheme="majorHAnsi"/>
+        </w:rPr>
+        <w:t xml:space="preserve">Assuming RFM client is connected to the RFM server with valid credentials. </w:t>
+      </w:r>
+      <w:r>
+        <w:rPr>
+          <w:rFonts w:asciiTheme="majorHAnsi" w:hAnsiTheme="majorHAnsi" w:cstheme="majorHAnsi"/>
+        </w:rPr>
+        <w:t>Request pub key button</w:t>
+      </w:r>
+      <w:r>
+        <w:rPr>
+          <w:rFonts w:asciiTheme="majorHAnsi" w:hAnsiTheme="majorHAnsi" w:cstheme="majorHAnsi"/>
+        </w:rPr>
+        <w:t xml:space="preserve"> will send the request to RFM server for sending the </w:t>
+      </w:r>
+      <w:r>
+        <w:rPr>
+          <w:rFonts w:asciiTheme="majorHAnsi" w:hAnsiTheme="majorHAnsi" w:cstheme="majorHAnsi"/>
+        </w:rPr>
+        <w:t>public key stored in it for encryption</w:t>
+      </w:r>
+      <w:r>
+        <w:rPr>
+          <w:rFonts w:asciiTheme="majorHAnsi" w:hAnsiTheme="majorHAnsi" w:cstheme="majorHAnsi"/>
+        </w:rPr>
+        <w:t xml:space="preserve">. </w:t>
+      </w:r>
+      <w:r>
+        <w:rPr>
+          <w:rFonts w:asciiTheme="majorHAnsi" w:hAnsiTheme="majorHAnsi" w:cstheme="majorHAnsi"/>
+        </w:rPr>
+        <w:t xml:space="preserve">The purpose of public key retrieval from server is to share it with the interested parties to verify the various functionalities like logs verification. </w:t>
+      </w:r>
+      <w:r>
+        <w:rPr>
+          <w:rFonts w:asciiTheme="majorHAnsi" w:hAnsiTheme="majorHAnsi" w:cstheme="majorHAnsi"/>
+        </w:rPr>
+        <w:t xml:space="preserve">Following figure shows the functionality for the </w:t>
+      </w:r>
+      <w:r>
+        <w:rPr>
+          <w:rFonts w:asciiTheme="majorHAnsi" w:hAnsiTheme="majorHAnsi" w:cstheme="majorHAnsi"/>
+        </w:rPr>
+        <w:t xml:space="preserve">Request public key </w:t>
+      </w:r>
+      <w:r>
+        <w:rPr>
+          <w:rFonts w:asciiTheme="majorHAnsi" w:hAnsiTheme="majorHAnsi" w:cstheme="majorHAnsi"/>
+        </w:rPr>
+        <w:t>button click.</w:t>
+      </w:r>
+    </w:p>
+    <w:p>
+      <w:pPr>
+        <w:pStyle w:val="NormalWeb"/>
+        <w:ind w:left="720"/>
+        <w:jc w:val="center"/>
+        <w:rPr>
+          <w:rFonts w:asciiTheme="majorHAnsi" w:hAnsiTheme="majorHAnsi" w:cstheme="majorHAnsi"/>
+        </w:rPr>
+      </w:pPr>
+      <w:r>
+        <w:rPr>
+          <w:noProof/>
+        </w:rPr>
+        <w:lastRenderedPageBreak/>
+        <w:drawing>
+          <wp:inline distT="0" distB="0" distL="0" distR="0" wp14:anchorId="7C60FA77" wp14:editId="2F759082">
+            <wp:extent cx="2514600" cy="1847850"/>
+            <wp:effectExtent l="0" t="0" r="0" b="0"/>
+            <wp:docPr id="7" name="Picture 7"/>
+            <wp:cNvGraphicFramePr>
+              <a:graphicFrameLocks xmlns:a="http://schemas.openxmlformats.org/drawingml/2006/main" noChangeAspect="1"/>
+            </wp:cNvGraphicFramePr>
+            <a:graphic xmlns:a="http://schemas.openxmlformats.org/drawingml/2006/main">
+              <a:graphicData uri="http://schemas.openxmlformats.org/drawingml/2006/picture">
+                <pic:pic xmlns:pic="http://schemas.openxmlformats.org/drawingml/2006/picture">
+                  <pic:nvPicPr>
+                    <pic:cNvPr id="1" name=""/>
+                    <pic:cNvPicPr/>
+                  </pic:nvPicPr>
+                  <pic:blipFill>
+                    <a:blip r:embed="rId19"/>
+                    <a:stretch>
+                      <a:fillRect/>
+                    </a:stretch>
+                  </pic:blipFill>
+                  <pic:spPr>
+                    <a:xfrm>
+                      <a:off x="0" y="0"/>
+                      <a:ext cx="2514600" cy="1847850"/>
+                    </a:xfrm>
+                    <a:prstGeom prst="rect">
+                      <a:avLst/>
+                    </a:prstGeom>
+                  </pic:spPr>
+                </pic:pic>
+              </a:graphicData>
+            </a:graphic>
+          </wp:inline>
+        </w:drawing>
+      </w:r>
+    </w:p>
+    <w:p>
+      <w:pPr>
+        <w:pStyle w:val="NormalWeb"/>
+        <w:spacing w:before="0" w:beforeAutospacing="0" w:after="0" w:afterAutospacing="0"/>
+        <w:ind w:left="720"/>
+        <w:rPr>
+          <w:rFonts w:asciiTheme="majorHAnsi" w:hAnsiTheme="majorHAnsi" w:cstheme="majorHAnsi"/>
+        </w:rPr>
+      </w:pPr>
+      <w:r>
+        <w:rPr>
+          <w:rFonts w:asciiTheme="majorHAnsi" w:hAnsiTheme="majorHAnsi" w:cstheme="majorHAnsi"/>
+        </w:rPr>
+        <w:t xml:space="preserve">Workflow: When pilot clicks on </w:t>
+      </w:r>
+      <w:r>
+        <w:rPr>
+          <w:rFonts w:asciiTheme="majorHAnsi" w:hAnsiTheme="majorHAnsi" w:cstheme="majorHAnsi"/>
+        </w:rPr>
+        <w:t xml:space="preserve">request pub key </w:t>
+      </w:r>
+      <w:r>
+        <w:rPr>
+          <w:rFonts w:asciiTheme="majorHAnsi" w:hAnsiTheme="majorHAnsi" w:cstheme="majorHAnsi"/>
+        </w:rPr>
+        <w:t xml:space="preserve">button, it sends the request packet to RFM server. RFM server in response sends the number of bytes present in the </w:t>
+      </w:r>
+      <w:r>
+        <w:rPr>
+          <w:rFonts w:asciiTheme="majorHAnsi" w:hAnsiTheme="majorHAnsi" w:cstheme="majorHAnsi"/>
+        </w:rPr>
+        <w:t>public key</w:t>
+      </w:r>
+      <w:r>
+        <w:rPr>
+          <w:rFonts w:asciiTheme="majorHAnsi" w:hAnsiTheme="majorHAnsi" w:cstheme="majorHAnsi"/>
+        </w:rPr>
+        <w:t xml:space="preserve"> and immediately it starts sending the data</w:t>
+      </w:r>
+      <w:r>
+        <w:rPr>
+          <w:rFonts w:asciiTheme="majorHAnsi" w:hAnsiTheme="majorHAnsi" w:cstheme="majorHAnsi"/>
+        </w:rPr>
+        <w:t xml:space="preserve"> bytes</w:t>
+      </w:r>
+      <w:r>
+        <w:rPr>
+          <w:rFonts w:asciiTheme="majorHAnsi" w:hAnsiTheme="majorHAnsi" w:cstheme="majorHAnsi"/>
+        </w:rPr>
+        <w:t>. Once all data is received</w:t>
+      </w:r>
+      <w:r>
+        <w:rPr>
+          <w:rFonts w:asciiTheme="majorHAnsi" w:hAnsiTheme="majorHAnsi" w:cstheme="majorHAnsi"/>
+        </w:rPr>
+        <w:t>,</w:t>
+      </w:r>
+      <w:r>
+        <w:rPr>
+          <w:rFonts w:asciiTheme="majorHAnsi" w:hAnsiTheme="majorHAnsi" w:cstheme="majorHAnsi"/>
+        </w:rPr>
+        <w:t xml:space="preserve"> RFM client GUI open the windows explorer and ask for the location to store the file. Pilot must make sure that the name of the file should be with the </w:t>
+      </w:r>
+      <w:r>
+        <w:rPr>
+          <w:rFonts w:asciiTheme="majorHAnsi" w:hAnsiTheme="majorHAnsi" w:cstheme="majorHAnsi"/>
+          <w:b/>
+          <w:bCs/>
+        </w:rPr>
+        <w:t>.</w:t>
+      </w:r>
+      <w:r>
+        <w:rPr>
+          <w:rFonts w:asciiTheme="majorHAnsi" w:hAnsiTheme="majorHAnsi" w:cstheme="majorHAnsi"/>
+          <w:b/>
+          <w:bCs/>
+        </w:rPr>
+        <w:t>pem</w:t>
+      </w:r>
+      <w:r>
+        <w:rPr>
+          <w:rFonts w:asciiTheme="majorHAnsi" w:hAnsiTheme="majorHAnsi" w:cstheme="majorHAnsi"/>
+          <w:b/>
+          <w:bCs/>
+        </w:rPr>
+        <w:t xml:space="preserve"> extension</w:t>
+      </w:r>
+      <w:r>
+        <w:rPr>
+          <w:rFonts w:asciiTheme="majorHAnsi" w:hAnsiTheme="majorHAnsi" w:cstheme="majorHAnsi"/>
+        </w:rPr>
+        <w:t>. Once file is stored it shows the location on GUI window</w:t>
+      </w:r>
+    </w:p>
+    <w:p>
+      <w:pPr>
+        <w:pStyle w:val="NormalWeb"/>
+        <w:spacing w:before="0" w:beforeAutospacing="0"/>
+        <w:ind w:left="720"/>
+        <w:jc w:val="center"/>
+        <w:rPr>
+          <w:rFonts w:asciiTheme="majorHAnsi" w:hAnsiTheme="majorHAnsi" w:cstheme="majorHAnsi"/>
+        </w:rPr>
+      </w:pPr>
+      <w:r>
+        <w:rPr>
+          <w:noProof/>
+        </w:rPr>
+        <w:drawing>
+          <wp:inline distT="0" distB="0" distL="0" distR="0" wp14:anchorId="03D9A114" wp14:editId="4F051D75">
+            <wp:extent cx="3267075" cy="4124325"/>
+            <wp:effectExtent l="0" t="0" r="9525" b="9525"/>
+            <wp:docPr id="8" name="Picture 8"/>
+            <wp:cNvGraphicFramePr>
+              <a:graphicFrameLocks xmlns:a="http://schemas.openxmlformats.org/drawingml/2006/main" noChangeAspect="1"/>
+            </wp:cNvGraphicFramePr>
+            <a:graphic xmlns:a="http://schemas.openxmlformats.org/drawingml/2006/main">
+              <a:graphicData uri="http://schemas.openxmlformats.org/drawingml/2006/picture">
+                <pic:pic xmlns:pic="http://schemas.openxmlformats.org/drawingml/2006/picture">
+                  <pic:nvPicPr>
+                    <pic:cNvPr id="1" name=""/>
+                    <pic:cNvPicPr/>
+                  </pic:nvPicPr>
+                  <pic:blipFill>
+                    <a:blip r:embed="rId20"/>
+                    <a:stretch>
+                      <a:fillRect/>
+                    </a:stretch>
+                  </pic:blipFill>
+                  <pic:spPr>
+                    <a:xfrm>
+                      <a:off x="0" y="0"/>
+                      <a:ext cx="3267075" cy="4124325"/>
+                    </a:xfrm>
+                    <a:prstGeom prst="rect">
+                      <a:avLst/>
+                    </a:prstGeom>
+                  </pic:spPr>
+                </pic:pic>
+              </a:graphicData>
+            </a:graphic>
+          </wp:inline>
+        </w:drawing>
+      </w:r>
+    </w:p>
+    <w:p>
+      <w:pPr>
+        <w:pStyle w:val="NormalWeb"/>
+        <w:ind w:left="720"/>
+        <w:rPr>
+          <w:rFonts w:asciiTheme="majorHAnsi" w:hAnsiTheme="majorHAnsi" w:cstheme="majorHAnsi"/>
+        </w:rPr>
+      </w:pPr>
+    </w:p>
+    <w:p>
+      <w:pPr>
+        <w:pStyle w:val="NormalWeb"/>
+        <w:ind w:left="720"/>
+        <w:rPr>
+          <w:rFonts w:asciiTheme="majorHAnsi" w:hAnsiTheme="majorHAnsi" w:cstheme="majorHAnsi"/>
+        </w:rPr>
+      </w:pPr>
+    </w:p>
+    <w:p>
+      <w:pPr>
+        <w:pStyle w:val="NormalWeb"/>
+        <w:ind w:left="720"/>
+        <w:rPr>
+          <w:rFonts w:asciiTheme="majorHAnsi" w:hAnsiTheme="majorHAnsi" w:cstheme="majorHAnsi"/>
+        </w:rPr>
+      </w:pPr>
+    </w:p>
+    <w:p>
+      <w:pPr>
+        <w:pStyle w:val="NormalWeb"/>
+        <w:ind w:left="720"/>
+        <w:rPr>
+          <w:rFonts w:asciiTheme="majorHAnsi" w:hAnsiTheme="majorHAnsi" w:cstheme="majorHAnsi"/>
+        </w:rPr>
+      </w:pPr>
+    </w:p>
+    <w:p>
+      <w:pPr>
+        <w:pStyle w:val="NormalWeb"/>
+        <w:ind w:left="720"/>
+        <w:rPr>
+          <w:rFonts w:asciiTheme="majorHAnsi" w:hAnsiTheme="majorHAnsi" w:cstheme="majorHAnsi"/>
+        </w:rPr>
+      </w:pPr>
+    </w:p>
+    <w:p>
+      <w:pPr>
+        <w:pStyle w:val="NormalWeb"/>
+        <w:ind w:left="720"/>
+        <w:rPr>
+          <w:rFonts w:asciiTheme="majorHAnsi" w:hAnsiTheme="majorHAnsi" w:cstheme="majorHAnsi"/>
+        </w:rPr>
+      </w:pPr>
+    </w:p>
+    <w:p>
+      <w:pPr>
+        <w:pStyle w:val="NormalWeb"/>
+        <w:ind w:left="720"/>
+        <w:rPr>
+          <w:rFonts w:asciiTheme="majorHAnsi" w:hAnsiTheme="majorHAnsi" w:cstheme="majorHAnsi"/>
+        </w:rPr>
+      </w:pPr>
+    </w:p>
+    <w:p>
+      <w:pPr>
+        <w:pStyle w:val="NormalWeb"/>
+        <w:ind w:left="720"/>
+        <w:rPr>
+          <w:rFonts w:asciiTheme="majorHAnsi" w:hAnsiTheme="majorHAnsi" w:cstheme="majorHAnsi"/>
+        </w:rPr>
+      </w:pPr>
+    </w:p>
+    <w:p>
+      <w:pPr>
+        <w:pStyle w:val="NormalWeb"/>
+        <w:ind w:left="720"/>
+        <w:jc w:val="center"/>
+        <w:rPr>
+          <w:rFonts w:asciiTheme="majorHAnsi" w:hAnsiTheme="majorHAnsi" w:cstheme="majorHAnsi"/>
+        </w:rPr>
+      </w:pPr>
+    </w:p>
+    <w:p>
+      <w:pPr>
+        <w:pStyle w:val="NormalWeb"/>
+        <w:ind w:left="720"/>
+        <w:jc w:val="center"/>
+        <w:rPr>
+          <w:rFonts w:asciiTheme="majorHAnsi" w:hAnsiTheme="majorHAnsi" w:cstheme="majorHAnsi"/>
+        </w:rPr>
+      </w:pPr>
+    </w:p>
     <w:sectPr>
-      <w:footerReference w:type="default" r:id="rId15"/>
+      <w:footerReference w:type="default" r:id="rId21"/>
       <w:pgSz w:w="11906" w:h="16838"/>
       <w:pgMar w:top="1440" w:right="1440" w:bottom="1440" w:left="1440" w:header="708" w:footer="708" w:gutter="0"/>
       <w:cols w:space="708"/>
@@ -2146,6 +2939,95 @@
     </w:lvl>
   </w:abstractNum>
   <w:abstractNum w:abstractNumId="5" w15:restartNumberingAfterBreak="0">
+    <w:nsid w:val="3C997F95"/>
+    <w:multiLevelType w:val="hybridMultilevel"/>
+    <w:tmpl w:val="0B7E5D26"/>
+    <w:lvl w:ilvl="0" w:tplc="4009000F">
+      <w:start w:val="1"/>
+      <w:numFmt w:val="decimal"/>
+      <w:lvlText w:val="%1."/>
+      <w:lvlJc w:val="left"/>
+      <w:pPr>
+        <w:ind w:left="720" w:hanging="360"/>
+      </w:pPr>
+      <w:rPr>
+        <w:rFonts w:hint="default"/>
+      </w:rPr>
+    </w:lvl>
+    <w:lvl w:ilvl="1" w:tplc="40090019" w:tentative="1">
+      <w:start w:val="1"/>
+      <w:numFmt w:val="lowerLetter"/>
+      <w:lvlText w:val="%2."/>
+      <w:lvlJc w:val="left"/>
+      <w:pPr>
+        <w:ind w:left="1440" w:hanging="360"/>
+      </w:pPr>
+    </w:lvl>
+    <w:lvl w:ilvl="2" w:tplc="4009001B" w:tentative="1">
+      <w:start w:val="1"/>
+      <w:numFmt w:val="lowerRoman"/>
+      <w:lvlText w:val="%3."/>
+      <w:lvlJc w:val="right"/>
+      <w:pPr>
+        <w:ind w:left="2160" w:hanging="180"/>
+      </w:pPr>
+    </w:lvl>
+    <w:lvl w:ilvl="3" w:tplc="4009000F" w:tentative="1">
+      <w:start w:val="1"/>
+      <w:numFmt w:val="decimal"/>
+      <w:lvlText w:val="%4."/>
+      <w:lvlJc w:val="left"/>
+      <w:pPr>
+        <w:ind w:left="2880" w:hanging="360"/>
+      </w:pPr>
+    </w:lvl>
+    <w:lvl w:ilvl="4" w:tplc="40090019" w:tentative="1">
+      <w:start w:val="1"/>
+      <w:numFmt w:val="lowerLetter"/>
+      <w:lvlText w:val="%5."/>
+      <w:lvlJc w:val="left"/>
+      <w:pPr>
+        <w:ind w:left="3600" w:hanging="360"/>
+      </w:pPr>
+    </w:lvl>
+    <w:lvl w:ilvl="5" w:tplc="4009001B" w:tentative="1">
+      <w:start w:val="1"/>
+      <w:numFmt w:val="lowerRoman"/>
+      <w:lvlText w:val="%6."/>
+      <w:lvlJc w:val="right"/>
+      <w:pPr>
+        <w:ind w:left="4320" w:hanging="180"/>
+      </w:pPr>
+    </w:lvl>
+    <w:lvl w:ilvl="6" w:tplc="4009000F" w:tentative="1">
+      <w:start w:val="1"/>
+      <w:numFmt w:val="decimal"/>
+      <w:lvlText w:val="%7."/>
+      <w:lvlJc w:val="left"/>
+      <w:pPr>
+        <w:ind w:left="5040" w:hanging="360"/>
+      </w:pPr>
+    </w:lvl>
+    <w:lvl w:ilvl="7" w:tplc="40090019" w:tentative="1">
+      <w:start w:val="1"/>
+      <w:numFmt w:val="lowerLetter"/>
+      <w:lvlText w:val="%8."/>
+      <w:lvlJc w:val="left"/>
+      <w:pPr>
+        <w:ind w:left="5760" w:hanging="360"/>
+      </w:pPr>
+    </w:lvl>
+    <w:lvl w:ilvl="8" w:tplc="4009001B" w:tentative="1">
+      <w:start w:val="1"/>
+      <w:numFmt w:val="lowerRoman"/>
+      <w:lvlText w:val="%9."/>
+      <w:lvlJc w:val="right"/>
+      <w:pPr>
+        <w:ind w:left="6480" w:hanging="180"/>
+      </w:pPr>
+    </w:lvl>
+  </w:abstractNum>
+  <w:abstractNum w:abstractNumId="6" w15:restartNumberingAfterBreak="0">
     <w:nsid w:val="3F222BEA"/>
     <w:multiLevelType w:val="hybridMultilevel"/>
     <w:tmpl w:val="E5AA4726"/>
@@ -2234,7 +3116,7 @@
       </w:pPr>
     </w:lvl>
   </w:abstractNum>
-  <w:abstractNum w:abstractNumId="6" w15:restartNumberingAfterBreak="0">
+  <w:abstractNum w:abstractNumId="7" w15:restartNumberingAfterBreak="0">
     <w:nsid w:val="4C21407E"/>
     <w:multiLevelType w:val="hybridMultilevel"/>
     <w:tmpl w:val="65E43930"/>
@@ -2323,7 +3205,7 @@
       </w:pPr>
     </w:lvl>
   </w:abstractNum>
-  <w:abstractNum w:abstractNumId="7" w15:restartNumberingAfterBreak="0">
+  <w:abstractNum w:abstractNumId="8" w15:restartNumberingAfterBreak="0">
     <w:nsid w:val="55CC3D0E"/>
     <w:multiLevelType w:val="hybridMultilevel"/>
     <w:tmpl w:val="F7C04BDC"/>
@@ -2412,7 +3294,7 @@
       </w:pPr>
     </w:lvl>
   </w:abstractNum>
-  <w:abstractNum w:abstractNumId="8" w15:restartNumberingAfterBreak="0">
+  <w:abstractNum w:abstractNumId="9" w15:restartNumberingAfterBreak="0">
     <w:nsid w:val="7559305D"/>
     <w:multiLevelType w:val="hybridMultilevel"/>
     <w:tmpl w:val="0B7E5D26"/>
@@ -2502,7 +3384,7 @@
     </w:lvl>
   </w:abstractNum>
   <w:num w:numId="1">
-    <w:abstractNumId w:val="5"/>
+    <w:abstractNumId w:val="6"/>
   </w:num>
   <w:num w:numId="2">
     <w:abstractNumId w:val="1"/>
@@ -2520,13 +3402,16 @@
     <w:abstractNumId w:val="2"/>
   </w:num>
   <w:num w:numId="7">
+    <w:abstractNumId w:val="8"/>
+  </w:num>
+  <w:num w:numId="8">
     <w:abstractNumId w:val="7"/>
   </w:num>
-  <w:num w:numId="8">
-    <w:abstractNumId w:val="6"/>
+  <w:num w:numId="9">
+    <w:abstractNumId w:val="9"/>
   </w:num>
-  <w:num w:numId="9">
-    <w:abstractNumId w:val="8"/>
+  <w:num w:numId="10">
+    <w:abstractNumId w:val="5"/>
   </w:num>
 </w:numbering>
 </file>
@@ -2933,6 +3818,7 @@
   <w:style w:type="character" w:default="1" w:styleId="DefaultParagraphFont">
     <w:name w:val="Default Paragraph Font"/>
     <w:uiPriority w:val="1"/>
+    <w:semiHidden/>
     <w:unhideWhenUsed/>
   </w:style>
   <w:style w:type="table" w:default="1" w:styleId="TableNormal">

</xml_diff>